<commit_message>
latest changes van word
</commit_message>
<xml_diff>
--- a/Word documents communicatie/BUCO opdracht Verkiezingen Justin Lit.docx
+++ b/Word documents communicatie/BUCO opdracht Verkiezingen Justin Lit.docx
@@ -224,7 +224,31 @@
     </w:p>
     <w:p>
       <w:r>
-        <w:t>el de leden van de Eerste Kamer ook gekozen worden, stemmen we niet rechtstreeks op hen. De leden van de Eerste Kamer worden indirect gekozen door de leden van de Provinciale Staten. Na de Provinciale Statenverkiezingen vormen de nieuw gekozen Statenleden de kiesgroepen die op hun beurt de leden van de Eerste Kamer kiezen.</w:t>
+        <w:t>D</w:t>
+      </w:r>
+      <w:r>
+        <w:t>e leden van de Eerste Kamer ook worden</w:t>
+      </w:r>
+      <w:r>
+        <w:t xml:space="preserve"> </w:t>
+      </w:r>
+      <w:r>
+        <w:t>gekozen</w:t>
+      </w:r>
+      <w:r>
+        <w:t>, stemmen we niet rechtstreeks op hen. De leden van de Eerste Kamer worden gekozen door de</w:t>
+      </w:r>
+      <w:r>
+        <w:t xml:space="preserve"> andere</w:t>
+      </w:r>
+      <w:r>
+        <w:t xml:space="preserve"> leden van de </w:t>
+      </w:r>
+      <w:r>
+        <w:t>staten van de provincies</w:t>
+      </w:r>
+      <w:r>
+        <w:t>. Na de Provinciale Statenverkiezingen vormen de nieuw gekozen Statenleden de kiesgroepen die op hun beurt de leden van de Eerste Kamer kiezen.</w:t>
       </w:r>
     </w:p>
     <w:p/>
@@ -411,6 +435,7 @@
         <w:t>Verkiezingen spelen een cruciale rol in de Nederlandse democratie, waarbij het volk de macht heeft om te regeren. In Nederland kennen we verschillende soorten verkiezingen, zoals de Tweede Kamerverkiezingen, Eerste Kamerverkiezingen, gemeenteraadsverkiezingen, provinciale Statenverkiezingen en Europese Parlementsverkiezingen. De Eerste Kamer heeft als taak om wetgeving van de Tweede Kamer te beoordelen. Hoewel de leden van de Eerste Kamer gekozen worden, gebeurt dit indirect via de Provinciale Statenleden. Bij verkiezingen zijn er verschillende thema's die belangrijk zijn, zoals onderwijs, zorg, klimaat, handel en economie, veiligheid, werkgelegenheid, cultuur, Nederland in de EU, arbeidsmigratie en asielzoekers. Elk individu kan prioriteiten stellen op basis van persoonlijke overtuigingen en waarden.</w:t>
       </w:r>
     </w:p>
+    <w:p/>
     <w:sectPr>
       <w:headerReference w:type="default" r:id="rId6"/>
       <w:footerReference w:type="default" r:id="rId7"/>

</xml_diff>